<commit_message>
Please enter the commit message for your changes. Lines starting with '#' will be ignored, and an empty message aborts the commit.
On branch quiz.v12
Your branch is up to date with 'origin/quiz.v12'.

Changes to be committed:
	modified:   public/divers/Glosaire_v1.docx
	modified:   public/divers/ds_projet_quiz_v3_.docx
	modified:   public/js/swipper.js
	modified:   src/Controller/QuizController.php
	modified:   src/Entity/User.php
	modified:   templates/quiz/home_quiz.html.twig
</commit_message>
<xml_diff>
--- a/public/divers/ds_projet_quiz_v3_.docx
+++ b/public/divers/ds_projet_quiz_v3_.docx
@@ -1,6 +1,6 @@
 
 <file path=word/document.xml><?xml version="1.0" encoding="utf-8"?>
-<w:document xmlns:wpc="http://schemas.microsoft.com/office/word/2010/wordprocessingCanvas" xmlns:cx="http://schemas.microsoft.com/office/drawing/2014/chartex" xmlns:cx1="http://schemas.microsoft.com/office/drawing/2015/9/8/chartex" xmlns:cx2="http://schemas.microsoft.com/office/drawing/2015/10/21/chartex" xmlns:cx3="http://schemas.microsoft.com/office/drawing/2016/5/9/chartex" xmlns:cx4="http://schemas.microsoft.com/office/drawing/2016/5/10/chartex" xmlns:cx5="http://schemas.microsoft.com/office/drawing/2016/5/11/chartex" xmlns:cx6="http://schemas.microsoft.com/office/drawing/2016/5/12/chartex" xmlns:cx7="http://schemas.microsoft.com/office/drawing/2016/5/13/chartex" xmlns:cx8="http://schemas.microsoft.com/office/drawing/2016/5/14/chartex" xmlns:mc="http://schemas.openxmlformats.org/markup-compatibility/2006" xmlns:aink="http://schemas.microsoft.com/office/drawing/2016/ink" xmlns:am3d="http://schemas.microsoft.com/office/drawing/2017/model3d" xmlns:o="urn:schemas-microsoft-com:office:office" xmlns:oel="http://schemas.microsoft.com/office/2019/extlst" xmlns:r="http://schemas.openxmlformats.org/officeDocument/2006/relationships" xmlns:m="http://schemas.openxmlformats.org/officeDocument/2006/math" xmlns:v="urn:schemas-microsoft-com:vml" xmlns:wp14="http://schemas.microsoft.com/office/word/2010/wordprocessingDrawing" xmlns:wp="http://schemas.openxmlformats.org/drawingml/2006/wordprocessingDrawing" xmlns:w10="urn:schemas-microsoft-com:office:word" xmlns:w="http://schemas.openxmlformats.org/wordprocessingml/2006/main" xmlns:w14="http://schemas.microsoft.com/office/word/2010/wordml" xmlns:w15="http://schemas.microsoft.com/office/word/2012/wordml" xmlns:w16cex="http://schemas.microsoft.com/office/word/2018/wordml/cex" xmlns:w16cid="http://schemas.microsoft.com/office/word/2016/wordml/cid" xmlns:w16="http://schemas.microsoft.com/office/word/2018/wordml" xmlns:w16sdtdh="http://schemas.microsoft.com/office/word/2020/wordml/sdtdatahash" xmlns:w16se="http://schemas.microsoft.com/office/word/2015/wordml/symex" xmlns:wpg="http://schemas.microsoft.com/office/word/2010/wordprocessingGroup" xmlns:wpi="http://schemas.microsoft.com/office/word/2010/wordprocessingInk" xmlns:wne="http://schemas.microsoft.com/office/word/2006/wordml" xmlns:wps="http://schemas.microsoft.com/office/word/2010/wordprocessingShape" mc:Ignorable="w14 w15 w16se w16cid w16 w16cex w16sdtdh wp14">
+<w:document xmlns:wpc="http://schemas.microsoft.com/office/word/2010/wordprocessingCanvas" xmlns:cx="http://schemas.microsoft.com/office/drawing/2014/chartex" xmlns:cx1="http://schemas.microsoft.com/office/drawing/2015/9/8/chartex" xmlns:cx2="http://schemas.microsoft.com/office/drawing/2015/10/21/chartex" xmlns:cx3="http://schemas.microsoft.com/office/drawing/2016/5/9/chartex" xmlns:cx4="http://schemas.microsoft.com/office/drawing/2016/5/10/chartex" xmlns:cx5="http://schemas.microsoft.com/office/drawing/2016/5/11/chartex" xmlns:cx6="http://schemas.microsoft.com/office/drawing/2016/5/12/chartex" xmlns:cx7="http://schemas.microsoft.com/office/drawing/2016/5/13/chartex" xmlns:cx8="http://schemas.microsoft.com/office/drawing/2016/5/14/chartex" xmlns:mc="http://schemas.openxmlformats.org/markup-compatibility/2006" xmlns:aink="http://schemas.microsoft.com/office/drawing/2016/ink" xmlns:am3d="http://schemas.microsoft.com/office/drawing/2017/model3d" xmlns:o="urn:schemas-microsoft-com:office:office" xmlns:oel="http://schemas.microsoft.com/office/2019/extlst" xmlns:r="http://schemas.openxmlformats.org/officeDocument/2006/relationships" xmlns:m="http://schemas.openxmlformats.org/officeDocument/2006/math" xmlns:v="urn:schemas-microsoft-com:vml" xmlns:wp14="http://schemas.microsoft.com/office/word/2010/wordprocessingDrawing" xmlns:wp="http://schemas.openxmlformats.org/drawingml/2006/wordprocessingDrawing" xmlns:w10="urn:schemas-microsoft-com:office:word" xmlns:w="http://schemas.openxmlformats.org/wordprocessingml/2006/main" xmlns:w14="http://schemas.microsoft.com/office/word/2010/wordml" xmlns:w15="http://schemas.microsoft.com/office/word/2012/wordml" xmlns:w16cex="http://schemas.microsoft.com/office/word/2018/wordml/cex" xmlns:w16cid="http://schemas.microsoft.com/office/word/2016/wordml/cid" xmlns:w16="http://schemas.microsoft.com/office/word/2018/wordml" xmlns:w16du="http://schemas.microsoft.com/office/word/2023/wordml/word16du" xmlns:w16sdtdh="http://schemas.microsoft.com/office/word/2020/wordml/sdtdatahash" xmlns:w16se="http://schemas.microsoft.com/office/word/2015/wordml/symex" xmlns:wpg="http://schemas.microsoft.com/office/word/2010/wordprocessingGroup" xmlns:wpi="http://schemas.microsoft.com/office/word/2010/wordprocessingInk" xmlns:wne="http://schemas.microsoft.com/office/word/2006/wordml" xmlns:wps="http://schemas.microsoft.com/office/word/2010/wordprocessingShape" mc:Ignorable="w14 w15 w16se w16cid w16 w16cex w16sdtdh wp14">
   <w:body>
     <w:sdt>
       <w:sdtPr>
@@ -4819,6 +4819,7 @@
     <w:p>
       <w:pPr>
         <w:spacing w:after="120" w:line="360" w:lineRule="auto"/>
+        <w:jc w:val="both"/>
         <w:rPr>
           <w:rFonts w:ascii="Arial" w:hAnsi="Arial" w:cs="Arial"/>
           <w:sz w:val="24"/>
@@ -4869,6 +4870,7 @@
     <w:p>
       <w:pPr>
         <w:spacing w:after="120" w:line="360" w:lineRule="auto"/>
+        <w:jc w:val="both"/>
         <w:rPr>
           <w:rFonts w:ascii="Arial" w:hAnsi="Arial" w:cs="Arial"/>
           <w:sz w:val="24"/>
@@ -4967,6 +4969,7 @@
     <w:p>
       <w:pPr>
         <w:spacing w:after="120" w:line="360" w:lineRule="auto"/>
+        <w:jc w:val="both"/>
         <w:rPr>
           <w:rFonts w:ascii="Arial" w:hAnsi="Arial" w:cs="Arial"/>
           <w:b/>
@@ -5004,6 +5007,7 @@
           <w:numId w:val="22"/>
         </w:numPr>
         <w:spacing w:after="120" w:line="360" w:lineRule="auto"/>
+        <w:jc w:val="both"/>
         <w:rPr>
           <w:rFonts w:ascii="Arial" w:hAnsi="Arial" w:cs="Arial"/>
           <w:sz w:val="24"/>
@@ -5035,6 +5039,7 @@
           <w:numId w:val="22"/>
         </w:numPr>
         <w:spacing w:after="120" w:line="360" w:lineRule="auto"/>
+        <w:jc w:val="both"/>
         <w:rPr>
           <w:rFonts w:ascii="Arial" w:hAnsi="Arial" w:cs="Arial"/>
           <w:sz w:val="24"/>
@@ -5082,6 +5087,7 @@
           <w:numId w:val="22"/>
         </w:numPr>
         <w:spacing w:after="120" w:line="360" w:lineRule="auto"/>
+        <w:jc w:val="both"/>
         <w:rPr>
           <w:rFonts w:ascii="Arial" w:hAnsi="Arial" w:cs="Arial"/>
           <w:sz w:val="24"/>
@@ -5105,6 +5111,7 @@
           <w:numId w:val="22"/>
         </w:numPr>
         <w:spacing w:after="120" w:line="360" w:lineRule="auto"/>
+        <w:jc w:val="both"/>
         <w:rPr>
           <w:rFonts w:ascii="Arial" w:hAnsi="Arial" w:cs="Arial"/>
           <w:sz w:val="24"/>
@@ -5128,6 +5135,7 @@
           <w:numId w:val="22"/>
         </w:numPr>
         <w:spacing w:after="120" w:line="360" w:lineRule="auto"/>
+        <w:jc w:val="both"/>
         <w:rPr>
           <w:rFonts w:ascii="Arial" w:hAnsi="Arial" w:cs="Arial"/>
           <w:sz w:val="24"/>
@@ -5170,6 +5178,7 @@
     <w:p>
       <w:pPr>
         <w:spacing w:after="120" w:line="360" w:lineRule="auto"/>
+        <w:jc w:val="both"/>
         <w:rPr>
           <w:rFonts w:ascii="Arial" w:hAnsi="Arial" w:cs="Arial"/>
           <w:b/>
@@ -5205,6 +5214,7 @@
           <w:numId w:val="21"/>
         </w:numPr>
         <w:spacing w:after="120" w:line="360" w:lineRule="auto"/>
+        <w:jc w:val="both"/>
         <w:rPr>
           <w:rFonts w:ascii="Arial" w:hAnsi="Arial" w:cs="Arial"/>
           <w:sz w:val="24"/>
@@ -5316,6 +5326,7 @@
           <w:numId w:val="21"/>
         </w:numPr>
         <w:spacing w:after="120" w:line="360" w:lineRule="auto"/>
+        <w:jc w:val="both"/>
         <w:rPr>
           <w:rFonts w:ascii="Arial" w:hAnsi="Arial" w:cs="Arial"/>
           <w:sz w:val="24"/>
@@ -5387,6 +5398,7 @@
           <w:numId w:val="21"/>
         </w:numPr>
         <w:spacing w:after="120" w:line="360" w:lineRule="auto"/>
+        <w:jc w:val="both"/>
         <w:rPr>
           <w:rFonts w:ascii="Arial" w:hAnsi="Arial" w:cs="Arial"/>
           <w:sz w:val="24"/>
@@ -5410,6 +5422,7 @@
           <w:numId w:val="21"/>
         </w:numPr>
         <w:spacing w:after="120" w:line="360" w:lineRule="auto"/>
+        <w:jc w:val="both"/>
         <w:rPr>
           <w:rFonts w:ascii="Arial" w:hAnsi="Arial" w:cs="Arial"/>
           <w:sz w:val="24"/>
@@ -5475,6 +5488,7 @@
           <w:numId w:val="21"/>
         </w:numPr>
         <w:spacing w:after="120" w:line="360" w:lineRule="auto"/>
+        <w:jc w:val="both"/>
         <w:rPr>
           <w:rFonts w:ascii="Arial" w:hAnsi="Arial" w:cs="Arial"/>
           <w:sz w:val="24"/>
@@ -5515,6 +5529,7 @@
           <w:numId w:val="21"/>
         </w:numPr>
         <w:spacing w:after="120" w:line="360" w:lineRule="auto"/>
+        <w:jc w:val="both"/>
         <w:rPr>
           <w:rFonts w:ascii="Arial" w:hAnsi="Arial" w:cs="Arial"/>
           <w:sz w:val="24"/>
@@ -5650,6 +5665,7 @@
           <w:numId w:val="21"/>
         </w:numPr>
         <w:spacing w:after="120" w:line="360" w:lineRule="auto"/>
+        <w:jc w:val="both"/>
         <w:rPr>
           <w:rFonts w:ascii="Arial" w:hAnsi="Arial" w:cs="Arial"/>
           <w:sz w:val="24"/>
@@ -5705,6 +5721,7 @@
           <w:numId w:val="21"/>
         </w:numPr>
         <w:spacing w:after="120" w:line="360" w:lineRule="auto"/>
+        <w:jc w:val="both"/>
         <w:rPr>
           <w:rFonts w:ascii="Arial" w:hAnsi="Arial" w:cs="Arial"/>
           <w:sz w:val="24"/>
@@ -5824,6 +5841,7 @@
           <w:numId w:val="21"/>
         </w:numPr>
         <w:spacing w:after="120" w:line="360" w:lineRule="auto"/>
+        <w:jc w:val="both"/>
         <w:rPr>
           <w:rFonts w:ascii="Arial" w:hAnsi="Arial" w:cs="Arial"/>
           <w:sz w:val="24"/>
@@ -6019,6 +6037,7 @@
     <w:p>
       <w:pPr>
         <w:spacing w:after="120" w:line="360" w:lineRule="auto"/>
+        <w:jc w:val="both"/>
         <w:rPr>
           <w:rFonts w:ascii="Arial" w:hAnsi="Arial" w:cs="Arial"/>
           <w:sz w:val="24"/>
@@ -6029,6 +6048,7 @@
     <w:p>
       <w:pPr>
         <w:spacing w:after="120" w:line="360" w:lineRule="auto"/>
+        <w:jc w:val="both"/>
         <w:rPr>
           <w:rFonts w:ascii="Arial" w:hAnsi="Arial" w:cs="Arial"/>
           <w:b/>
@@ -6056,6 +6076,7 @@
           <w:numId w:val="23"/>
         </w:numPr>
         <w:spacing w:after="120" w:line="360" w:lineRule="auto"/>
+        <w:jc w:val="both"/>
         <w:rPr>
           <w:rFonts w:ascii="Arial" w:hAnsi="Arial" w:cs="Arial"/>
           <w:sz w:val="24"/>
@@ -6087,6 +6108,7 @@
           <w:numId w:val="23"/>
         </w:numPr>
         <w:spacing w:after="120" w:line="360" w:lineRule="auto"/>
+        <w:jc w:val="both"/>
         <w:rPr>
           <w:rFonts w:ascii="Arial" w:hAnsi="Arial" w:cs="Arial"/>
           <w:sz w:val="24"/>
@@ -6126,6 +6148,7 @@
           <w:numId w:val="23"/>
         </w:numPr>
         <w:spacing w:after="120" w:line="360" w:lineRule="auto"/>
+        <w:jc w:val="both"/>
         <w:rPr>
           <w:rFonts w:ascii="Arial" w:hAnsi="Arial" w:cs="Arial"/>
           <w:sz w:val="24"/>
@@ -6165,6 +6188,7 @@
           <w:numId w:val="23"/>
         </w:numPr>
         <w:spacing w:after="120" w:line="360" w:lineRule="auto"/>
+        <w:jc w:val="both"/>
         <w:rPr>
           <w:rFonts w:ascii="Arial" w:hAnsi="Arial" w:cs="Arial"/>
           <w:sz w:val="24"/>
@@ -6204,6 +6228,7 @@
           <w:numId w:val="23"/>
         </w:numPr>
         <w:spacing w:after="120" w:line="360" w:lineRule="auto"/>
+        <w:jc w:val="both"/>
         <w:rPr>
           <w:rFonts w:ascii="Arial" w:hAnsi="Arial" w:cs="Arial"/>
           <w:sz w:val="24"/>
@@ -6238,6 +6263,7 @@
     <w:p>
       <w:pPr>
         <w:spacing w:after="120" w:line="360" w:lineRule="auto"/>
+        <w:jc w:val="both"/>
         <w:rPr>
           <w:rFonts w:ascii="Arial" w:hAnsi="Arial" w:cs="Arial"/>
           <w:b/>
@@ -6275,6 +6301,7 @@
           <w:numId w:val="24"/>
         </w:numPr>
         <w:spacing w:after="120" w:line="360" w:lineRule="auto"/>
+        <w:jc w:val="both"/>
         <w:rPr>
           <w:rFonts w:ascii="Arial" w:hAnsi="Arial" w:cs="Arial"/>
           <w:sz w:val="24"/>
@@ -6298,6 +6325,7 @@
           <w:numId w:val="24"/>
         </w:numPr>
         <w:spacing w:after="120" w:line="360" w:lineRule="auto"/>
+        <w:jc w:val="both"/>
         <w:rPr>
           <w:rFonts w:ascii="Arial" w:hAnsi="Arial" w:cs="Arial"/>
           <w:sz w:val="24"/>
@@ -6321,6 +6349,7 @@
           <w:numId w:val="24"/>
         </w:numPr>
         <w:spacing w:after="120" w:line="360" w:lineRule="auto"/>
+        <w:jc w:val="both"/>
         <w:rPr>
           <w:rFonts w:ascii="Arial" w:hAnsi="Arial" w:cs="Arial"/>
           <w:sz w:val="24"/>
@@ -6368,6 +6397,7 @@
           <w:numId w:val="24"/>
         </w:numPr>
         <w:spacing w:after="120" w:line="360" w:lineRule="auto"/>
+        <w:jc w:val="both"/>
         <w:rPr>
           <w:rFonts w:ascii="Arial" w:hAnsi="Arial" w:cs="Arial"/>
           <w:sz w:val="24"/>
@@ -8549,6 +8579,7 @@
         <w:t>priorités</w:t>
       </w:r>
     </w:p>
+    <w:p/>
     <w:p>
       <w:pPr>
         <w:spacing w:line="360" w:lineRule="auto"/>
@@ -8980,6 +9011,7 @@
           <w:sz w:val="24"/>
           <w:szCs w:val="24"/>
         </w:rPr>
+        <w:lastRenderedPageBreak/>
         <w:t>Elles seront</w:t>
       </w:r>
       <w:r>
@@ -9015,7 +9047,6 @@
           <w:szCs w:val="24"/>
           <w:lang w:val="en-US"/>
         </w:rPr>
-        <w:lastRenderedPageBreak/>
         <w:t>Should Have</w:t>
       </w:r>
       <w:r>
@@ -10085,79 +10116,179 @@
     <w:p/>
     <w:p>
       <w:pPr>
-        <w:rPr>
-          <w:rFonts w:ascii="Arial" w:hAnsi="Arial" w:cs="Arial"/>
-          <w:color w:val="FF0000"/>
-          <w:sz w:val="24"/>
-          <w:szCs w:val="24"/>
-        </w:rPr>
-      </w:pPr>
-      <w:r>
-        <w:rPr>
-          <w:rFonts w:ascii="Arial" w:hAnsi="Arial" w:cs="Arial"/>
-          <w:color w:val="FF0000"/>
-          <w:sz w:val="24"/>
-          <w:szCs w:val="24"/>
-        </w:rPr>
-        <w:t xml:space="preserve">Après avoir décidé de mes fonctionnalités et organisé mon travail en priorisant les tâches, j’ai décidé de modéliser mon système d’information </w:t>
-      </w:r>
-    </w:p>
-    <w:p>
-      <w:pPr>
-        <w:rPr>
-          <w:rFonts w:ascii="Arial" w:hAnsi="Arial" w:cs="Arial"/>
-          <w:color w:val="FF0000"/>
-          <w:sz w:val="24"/>
-          <w:szCs w:val="24"/>
-        </w:rPr>
-      </w:pPr>
-      <w:r>
-        <w:rPr>
-          <w:rFonts w:ascii="Arial" w:hAnsi="Arial" w:cs="Arial"/>
-          <w:color w:val="FF0000"/>
-          <w:sz w:val="24"/>
-          <w:szCs w:val="24"/>
-        </w:rPr>
-        <w:t xml:space="preserve">Petite </w:t>
-      </w:r>
-      <w:proofErr w:type="spellStart"/>
-      <w:r>
-        <w:rPr>
-          <w:rFonts w:ascii="Arial" w:hAnsi="Arial" w:cs="Arial"/>
-          <w:color w:val="FF0000"/>
-          <w:sz w:val="24"/>
-          <w:szCs w:val="24"/>
-        </w:rPr>
-        <w:t>def</w:t>
-      </w:r>
-      <w:proofErr w:type="spellEnd"/>
-      <w:r>
-        <w:rPr>
-          <w:rFonts w:ascii="Arial" w:hAnsi="Arial" w:cs="Arial"/>
-          <w:color w:val="FF0000"/>
-          <w:sz w:val="24"/>
-          <w:szCs w:val="24"/>
-        </w:rPr>
-        <w:t xml:space="preserve"> de modélisation </w:t>
-      </w:r>
-    </w:p>
-    <w:p>
-      <w:pPr>
-        <w:rPr>
-          <w:rFonts w:ascii="Arial" w:hAnsi="Arial" w:cs="Arial"/>
-          <w:color w:val="FF0000"/>
-          <w:sz w:val="24"/>
-          <w:szCs w:val="24"/>
-        </w:rPr>
-      </w:pPr>
-      <w:r>
-        <w:rPr>
-          <w:rFonts w:ascii="Arial" w:hAnsi="Arial" w:cs="Arial"/>
-          <w:color w:val="FF0000"/>
-          <w:sz w:val="24"/>
-          <w:szCs w:val="24"/>
-        </w:rPr>
-        <w:t>Petite définition de merise</w:t>
+        <w:spacing w:line="360" w:lineRule="auto"/>
+        <w:rPr>
+          <w:rFonts w:ascii="Arial" w:hAnsi="Arial" w:cs="Arial"/>
+          <w:color w:val="000000" w:themeColor="text1"/>
+          <w:sz w:val="24"/>
+          <w:szCs w:val="24"/>
+        </w:rPr>
+      </w:pPr>
+      <w:r>
+        <w:rPr>
+          <w:rFonts w:ascii="Arial" w:hAnsi="Arial" w:cs="Arial"/>
+          <w:color w:val="000000" w:themeColor="text1"/>
+          <w:sz w:val="24"/>
+          <w:szCs w:val="24"/>
+        </w:rPr>
+        <w:t>Après avoir décidé de mes fonctionnalités et organisé mon travail en priorisant les tâches, j’ai décidé de modéliser mon système d’information</w:t>
+      </w:r>
+      <w:r>
+        <w:rPr>
+          <w:rFonts w:ascii="Arial" w:hAnsi="Arial" w:cs="Arial"/>
+          <w:color w:val="000000" w:themeColor="text1"/>
+          <w:sz w:val="24"/>
+          <w:szCs w:val="24"/>
+        </w:rPr>
+        <w:t>.</w:t>
+      </w:r>
+      <w:r>
+        <w:rPr>
+          <w:rFonts w:ascii="Arial" w:hAnsi="Arial" w:cs="Arial"/>
+          <w:color w:val="000000" w:themeColor="text1"/>
+          <w:sz w:val="24"/>
+          <w:szCs w:val="24"/>
+        </w:rPr>
+        <w:t xml:space="preserve"> </w:t>
+      </w:r>
+    </w:p>
+    <w:p>
+      <w:pPr>
+        <w:spacing w:line="360" w:lineRule="auto"/>
+        <w:rPr>
+          <w:rFonts w:ascii="Arial" w:hAnsi="Arial" w:cs="Arial"/>
+          <w:color w:val="000000" w:themeColor="text1"/>
+          <w:sz w:val="24"/>
+          <w:szCs w:val="24"/>
+        </w:rPr>
+      </w:pPr>
+      <w:r>
+        <w:rPr>
+          <w:rFonts w:ascii="Arial" w:hAnsi="Arial" w:cs="Arial"/>
+          <w:color w:val="000000" w:themeColor="text1"/>
+          <w:sz w:val="24"/>
+          <w:szCs w:val="24"/>
+        </w:rPr>
+        <w:t>Pour la modélisation de mes données qui est une représentation visuelle</w:t>
+      </w:r>
+      <w:r>
+        <w:rPr>
+          <w:rFonts w:ascii="Arial" w:hAnsi="Arial" w:cs="Arial"/>
+          <w:color w:val="000000" w:themeColor="text1"/>
+          <w:sz w:val="24"/>
+          <w:szCs w:val="24"/>
+        </w:rPr>
+        <w:t xml:space="preserve"> </w:t>
+      </w:r>
+      <w:r>
+        <w:rPr>
+          <w:rFonts w:ascii="Arial" w:hAnsi="Arial" w:cs="Arial"/>
+          <w:color w:val="000000" w:themeColor="text1"/>
+          <w:sz w:val="24"/>
+          <w:szCs w:val="24"/>
+        </w:rPr>
+        <w:t xml:space="preserve">de la structure de comment mes données seront organisées. Pour se faire </w:t>
+      </w:r>
+      <w:r>
+        <w:rPr>
+          <w:rFonts w:ascii="Arial" w:hAnsi="Arial" w:cs="Arial"/>
+          <w:color w:val="000000" w:themeColor="text1"/>
+          <w:sz w:val="24"/>
+          <w:szCs w:val="24"/>
+        </w:rPr>
+        <w:t>j’ai utilisé la méthode Merise.</w:t>
+      </w:r>
+    </w:p>
+    <w:p>
+      <w:pPr>
+        <w:spacing w:line="360" w:lineRule="auto"/>
+        <w:rPr>
+          <w:rFonts w:ascii="Arial" w:hAnsi="Arial" w:cs="Arial"/>
+          <w:color w:val="000000" w:themeColor="text1"/>
+          <w:sz w:val="24"/>
+          <w:szCs w:val="24"/>
+        </w:rPr>
+      </w:pPr>
+      <w:r>
+        <w:rPr>
+          <w:rFonts w:ascii="Arial" w:hAnsi="Arial" w:cs="Arial"/>
+          <w:color w:val="000000" w:themeColor="text1"/>
+          <w:sz w:val="24"/>
+          <w:szCs w:val="24"/>
+        </w:rPr>
+        <w:t>Merise (</w:t>
+      </w:r>
+      <w:r>
+        <w:rPr>
+          <w:rFonts w:ascii="Arial" w:hAnsi="Arial" w:cs="Arial"/>
+          <w:color w:val="000000" w:themeColor="text1"/>
+          <w:sz w:val="24"/>
+          <w:szCs w:val="24"/>
+        </w:rPr>
+        <w:t>Méthode d’étude et de réalisation informatique pour les systèmes d’entreprise)</w:t>
+      </w:r>
+      <w:r>
+        <w:rPr>
+          <w:rFonts w:ascii="Arial" w:hAnsi="Arial" w:cs="Arial"/>
+          <w:color w:val="000000" w:themeColor="text1"/>
+          <w:sz w:val="24"/>
+          <w:szCs w:val="24"/>
+        </w:rPr>
+        <w:t xml:space="preserve"> est une méthodologie de modélisation </w:t>
+      </w:r>
+      <w:r>
+        <w:rPr>
+          <w:rFonts w:ascii="Arial" w:hAnsi="Arial" w:cs="Arial"/>
+          <w:color w:val="000000" w:themeColor="text1"/>
+          <w:sz w:val="24"/>
+          <w:szCs w:val="24"/>
+        </w:rPr>
+        <w:t>dans le domaine du développement de système d’information</w:t>
+      </w:r>
+      <w:r>
+        <w:rPr>
+          <w:rFonts w:ascii="Arial" w:hAnsi="Arial" w:cs="Arial"/>
+          <w:color w:val="000000" w:themeColor="text1"/>
+          <w:sz w:val="24"/>
+          <w:szCs w:val="24"/>
+        </w:rPr>
+        <w:t xml:space="preserve"> en </w:t>
+      </w:r>
+      <w:r>
+        <w:rPr>
+          <w:rFonts w:ascii="Arial" w:hAnsi="Arial" w:cs="Arial"/>
+          <w:color w:val="000000" w:themeColor="text1"/>
+          <w:sz w:val="24"/>
+          <w:szCs w:val="24"/>
+        </w:rPr>
+        <w:t xml:space="preserve">utilisant des outils graphiques pour représenter </w:t>
+      </w:r>
+      <w:r>
+        <w:rPr>
+          <w:rFonts w:ascii="Arial" w:hAnsi="Arial" w:cs="Arial"/>
+          <w:color w:val="000000" w:themeColor="text1"/>
+          <w:sz w:val="24"/>
+          <w:szCs w:val="24"/>
+        </w:rPr>
+        <w:t xml:space="preserve">les différentes étapes de conceptions pour faciliter la compréhension et la communication entre </w:t>
+      </w:r>
+      <w:r>
+        <w:rPr>
+          <w:rFonts w:ascii="Arial" w:hAnsi="Arial" w:cs="Arial"/>
+          <w:color w:val="000000" w:themeColor="text1"/>
+          <w:sz w:val="24"/>
+          <w:szCs w:val="24"/>
+        </w:rPr>
+        <w:t>tous les acteurs</w:t>
+      </w:r>
+      <w:r>
+        <w:rPr>
+          <w:rFonts w:ascii="Arial" w:hAnsi="Arial" w:cs="Arial"/>
+          <w:color w:val="000000" w:themeColor="text1"/>
+          <w:sz w:val="24"/>
+          <w:szCs w:val="24"/>
+        </w:rPr>
+        <w:t xml:space="preserve"> d’un projet. </w:t>
       </w:r>
     </w:p>
     <w:p>
@@ -10186,6 +10317,7 @@
     <w:p>
       <w:pPr>
         <w:spacing w:after="120" w:line="360" w:lineRule="auto"/>
+        <w:jc w:val="both"/>
         <w:rPr>
           <w:rFonts w:ascii="Arial" w:hAnsi="Arial" w:cs="Arial"/>
           <w:sz w:val="24"/>
@@ -10623,6 +10755,7 @@
           <w:sz w:val="24"/>
           <w:szCs w:val="24"/>
         </w:rPr>
+        <w:lastRenderedPageBreak/>
         <w:t>Une entité</w:t>
       </w:r>
       <w:r>
@@ -10978,7 +11111,6 @@
           <w:sz w:val="24"/>
           <w:szCs w:val="24"/>
         </w:rPr>
-        <w:lastRenderedPageBreak/>
         <w:t>U</w:t>
       </w:r>
       <w:r>
@@ -12163,6 +12295,7 @@
           <w:sz w:val="24"/>
           <w:szCs w:val="24"/>
         </w:rPr>
+        <w:lastRenderedPageBreak/>
         <w:t>Une fois toute</w:t>
       </w:r>
       <w:r>
@@ -12272,7 +12405,6 @@
         <w:rPr>
           <w:rFonts w:ascii="Arial" w:hAnsi="Arial" w:cs="Arial"/>
         </w:rPr>
-        <w:lastRenderedPageBreak/>
         <w:t>M</w:t>
       </w:r>
       <w:r>
@@ -12288,621 +12420,166 @@
         <w:spacing w:after="120" w:line="360" w:lineRule="auto"/>
         <w:rPr>
           <w:rFonts w:ascii="Arial" w:hAnsi="Arial" w:cs="Arial"/>
+          <w:sz w:val="24"/>
+          <w:szCs w:val="24"/>
+        </w:rPr>
+      </w:pPr>
+      <w:r>
+        <w:rPr>
+          <w:rFonts w:ascii="Arial" w:hAnsi="Arial" w:cs="Arial"/>
+          <w:sz w:val="24"/>
+          <w:szCs w:val="24"/>
+        </w:rPr>
+        <w:t xml:space="preserve">Le MLD </w:t>
+      </w:r>
+      <w:r>
+        <w:rPr>
+          <w:rFonts w:ascii="Arial" w:hAnsi="Arial" w:cs="Arial"/>
+          <w:sz w:val="24"/>
+          <w:szCs w:val="24"/>
+        </w:rPr>
+        <w:t>(modèle</w:t>
+      </w:r>
+      <w:r>
+        <w:rPr>
+          <w:rFonts w:ascii="Arial" w:hAnsi="Arial" w:cs="Arial"/>
+          <w:sz w:val="24"/>
+          <w:szCs w:val="24"/>
+        </w:rPr>
+        <w:t xml:space="preserve"> logique des </w:t>
+      </w:r>
+      <w:r>
+        <w:rPr>
+          <w:rFonts w:ascii="Arial" w:hAnsi="Arial" w:cs="Arial"/>
+          <w:sz w:val="24"/>
+          <w:szCs w:val="24"/>
+        </w:rPr>
+        <w:t>données)</w:t>
+      </w:r>
+      <w:r>
+        <w:rPr>
+          <w:rFonts w:ascii="Arial" w:hAnsi="Arial" w:cs="Arial"/>
+          <w:sz w:val="24"/>
+          <w:szCs w:val="24"/>
+        </w:rPr>
+        <w:t xml:space="preserve"> </w:t>
+      </w:r>
+      <w:r>
+        <w:rPr>
+          <w:rFonts w:ascii="Arial" w:hAnsi="Arial" w:cs="Arial"/>
+          <w:sz w:val="24"/>
+          <w:szCs w:val="24"/>
+        </w:rPr>
+        <w:t>décrit</w:t>
+      </w:r>
+      <w:r>
+        <w:rPr>
+          <w:rFonts w:ascii="Arial" w:hAnsi="Arial" w:cs="Arial"/>
+          <w:sz w:val="24"/>
+          <w:szCs w:val="24"/>
+        </w:rPr>
+        <w:t xml:space="preserve"> la structure de manière plus détaillé que le MCD </w:t>
+      </w:r>
+      <w:r>
+        <w:rPr>
+          <w:rFonts w:ascii="Arial" w:hAnsi="Arial" w:cs="Arial"/>
+          <w:sz w:val="24"/>
+          <w:szCs w:val="24"/>
+        </w:rPr>
+        <w:t>en précisant le type des données</w:t>
+      </w:r>
+      <w:r>
+        <w:rPr>
+          <w:rFonts w:ascii="Arial" w:hAnsi="Arial" w:cs="Arial"/>
+          <w:sz w:val="24"/>
+          <w:szCs w:val="24"/>
+        </w:rPr>
+        <w:t xml:space="preserve"> utilisées.</w:t>
+      </w:r>
+    </w:p>
+    <w:p>
+      <w:pPr>
+        <w:spacing w:after="120" w:line="360" w:lineRule="auto"/>
+        <w:rPr>
+          <w:rFonts w:ascii="Arial" w:hAnsi="Arial" w:cs="Arial"/>
+          <w:sz w:val="24"/>
+          <w:szCs w:val="24"/>
+        </w:rPr>
+      </w:pPr>
+      <w:r>
+        <w:rPr>
+          <w:rFonts w:ascii="Arial" w:hAnsi="Arial" w:cs="Arial"/>
+          <w:sz w:val="24"/>
+          <w:szCs w:val="24"/>
+        </w:rPr>
+        <w:t>Les entités du MCD devienne</w:t>
+      </w:r>
+      <w:r>
+        <w:rPr>
+          <w:rFonts w:ascii="Arial" w:hAnsi="Arial" w:cs="Arial"/>
+          <w:sz w:val="24"/>
+          <w:szCs w:val="24"/>
+        </w:rPr>
+        <w:t>nt des tables.</w:t>
+      </w:r>
+    </w:p>
+    <w:p>
+      <w:pPr>
+        <w:spacing w:after="120" w:line="360" w:lineRule="auto"/>
+        <w:rPr>
+          <w:rFonts w:ascii="Arial" w:hAnsi="Arial" w:cs="Arial"/>
+          <w:sz w:val="24"/>
+          <w:szCs w:val="24"/>
+        </w:rPr>
+      </w:pPr>
+      <w:r>
+        <w:rPr>
+          <w:rFonts w:ascii="Arial" w:hAnsi="Arial" w:cs="Arial"/>
+          <w:sz w:val="24"/>
+          <w:szCs w:val="24"/>
+        </w:rPr>
+        <w:t>La propriété identifiante devient une clé primaire.</w:t>
+      </w:r>
+    </w:p>
+    <w:p>
+      <w:pPr>
+        <w:spacing w:line="360" w:lineRule="auto"/>
+        <w:rPr>
+          <w:rFonts w:ascii="Arial" w:hAnsi="Arial" w:cs="Arial"/>
+          <w:color w:val="000000" w:themeColor="text1"/>
+          <w:sz w:val="24"/>
+          <w:szCs w:val="24"/>
+        </w:rPr>
+      </w:pPr>
+      <w:r>
+        <w:rPr>
+          <w:rFonts w:ascii="Arial" w:hAnsi="Arial" w:cs="Arial"/>
+          <w:color w:val="000000" w:themeColor="text1"/>
+          <w:sz w:val="24"/>
+          <w:szCs w:val="24"/>
+        </w:rPr>
+        <w:t xml:space="preserve">Une </w:t>
+      </w:r>
+      <w:r>
+        <w:rPr>
+          <w:rFonts w:ascii="Arial" w:hAnsi="Arial" w:cs="Arial"/>
+          <w:color w:val="000000" w:themeColor="text1"/>
+          <w:sz w:val="24"/>
+          <w:szCs w:val="24"/>
+        </w:rPr>
+        <w:t>Clé primaire est un attribut ou un ensemble qui identifie de manière unique chaque enregistrement dans une table. Elle garantit l'unicité des données de cette table.</w:t>
+      </w:r>
+    </w:p>
+    <w:p>
+      <w:pPr>
+        <w:spacing w:after="120" w:line="360" w:lineRule="auto"/>
+        <w:rPr>
+          <w:rFonts w:ascii="Arial" w:hAnsi="Arial" w:cs="Arial"/>
           <w:color w:val="FFC000" w:themeColor="accent4"/>
           <w:sz w:val="24"/>
           <w:szCs w:val="24"/>
         </w:rPr>
       </w:pPr>
-      <w:r>
-        <w:rPr>
-          <w:rFonts w:ascii="Arial" w:hAnsi="Arial" w:cs="Arial"/>
-          <w:sz w:val="24"/>
-          <w:szCs w:val="24"/>
-        </w:rPr>
-        <w:t xml:space="preserve">Le MLD </w:t>
-      </w:r>
-      <w:r>
-        <w:rPr>
-          <w:rFonts w:ascii="Arial" w:hAnsi="Arial" w:cs="Arial"/>
-          <w:sz w:val="24"/>
-          <w:szCs w:val="24"/>
-        </w:rPr>
-        <w:t>(modèle</w:t>
-      </w:r>
-      <w:r>
-        <w:rPr>
-          <w:rFonts w:ascii="Arial" w:hAnsi="Arial" w:cs="Arial"/>
-          <w:sz w:val="24"/>
-          <w:szCs w:val="24"/>
-        </w:rPr>
-        <w:t xml:space="preserve"> logique des </w:t>
-      </w:r>
-      <w:r>
-        <w:rPr>
-          <w:rFonts w:ascii="Arial" w:hAnsi="Arial" w:cs="Arial"/>
-          <w:sz w:val="24"/>
-          <w:szCs w:val="24"/>
-        </w:rPr>
-        <w:t>données)</w:t>
-      </w:r>
-      <w:r>
-        <w:rPr>
-          <w:rFonts w:ascii="Arial" w:hAnsi="Arial" w:cs="Arial"/>
-          <w:sz w:val="24"/>
-          <w:szCs w:val="24"/>
-        </w:rPr>
-        <w:t xml:space="preserve"> </w:t>
-      </w:r>
-      <w:r>
-        <w:rPr>
-          <w:rFonts w:ascii="Arial" w:hAnsi="Arial" w:cs="Arial"/>
-          <w:sz w:val="24"/>
-          <w:szCs w:val="24"/>
-        </w:rPr>
-        <w:t xml:space="preserve">est une </w:t>
-      </w:r>
-      <w:r>
-        <w:rPr>
-          <w:rFonts w:ascii="Arial" w:hAnsi="Arial" w:cs="Arial"/>
-          <w:sz w:val="24"/>
-          <w:szCs w:val="24"/>
-        </w:rPr>
-        <w:t xml:space="preserve">couche moi abstraite que le </w:t>
-      </w:r>
-      <w:proofErr w:type="gramStart"/>
-      <w:r>
-        <w:rPr>
-          <w:rFonts w:ascii="Arial" w:hAnsi="Arial" w:cs="Arial"/>
-          <w:sz w:val="24"/>
-          <w:szCs w:val="24"/>
-        </w:rPr>
-        <w:t xml:space="preserve">MCD </w:t>
-      </w:r>
-      <w:r>
-        <w:rPr>
-          <w:rFonts w:ascii="Arial" w:hAnsi="Arial" w:cs="Arial"/>
-          <w:sz w:val="24"/>
-          <w:szCs w:val="24"/>
-        </w:rPr>
-        <w:t>.</w:t>
-      </w:r>
-      <w:proofErr w:type="gramEnd"/>
-      <w:r>
-        <w:rPr>
-          <w:rFonts w:ascii="Arial" w:hAnsi="Arial" w:cs="Arial"/>
-          <w:sz w:val="24"/>
-          <w:szCs w:val="24"/>
-        </w:rPr>
-        <w:t xml:space="preserve"> </w:t>
-      </w:r>
-      <w:r>
-        <w:rPr>
-          <w:rFonts w:ascii="Arial" w:hAnsi="Arial" w:cs="Arial"/>
-          <w:color w:val="FFC000" w:themeColor="accent4"/>
-          <w:sz w:val="24"/>
-          <w:szCs w:val="24"/>
-        </w:rPr>
-        <w:t>D</w:t>
-      </w:r>
-      <w:r>
-        <w:rPr>
-          <w:rFonts w:ascii="Arial" w:hAnsi="Arial" w:cs="Arial"/>
-          <w:color w:val="FFC000" w:themeColor="accent4"/>
-          <w:sz w:val="24"/>
-          <w:szCs w:val="24"/>
-        </w:rPr>
-        <w:t xml:space="preserve">ans le cadre d’un lien </w:t>
-      </w:r>
-      <w:r>
-        <w:rPr>
-          <w:rFonts w:ascii="Arial" w:hAnsi="Arial" w:cs="Arial"/>
-          <w:color w:val="FFC000" w:themeColor="accent4"/>
-          <w:sz w:val="24"/>
-          <w:szCs w:val="24"/>
-        </w:rPr>
-        <w:t xml:space="preserve">de 0 ou 1 </w:t>
-      </w:r>
-      <w:r>
-        <w:rPr>
-          <w:rFonts w:ascii="Arial" w:hAnsi="Arial" w:cs="Arial"/>
-          <w:color w:val="FFC000" w:themeColor="accent4"/>
-          <w:sz w:val="24"/>
-          <w:szCs w:val="24"/>
-        </w:rPr>
-        <w:t>à</w:t>
-      </w:r>
-      <w:r>
-        <w:rPr>
-          <w:rFonts w:ascii="Arial" w:hAnsi="Arial" w:cs="Arial"/>
-          <w:color w:val="FFC000" w:themeColor="accent4"/>
-          <w:sz w:val="24"/>
-          <w:szCs w:val="24"/>
-        </w:rPr>
-        <w:t xml:space="preserve"> plusieurs</w:t>
-      </w:r>
-      <w:r>
-        <w:rPr>
-          <w:rFonts w:ascii="Arial" w:hAnsi="Arial" w:cs="Arial"/>
-          <w:color w:val="FFC000" w:themeColor="accent4"/>
-          <w:sz w:val="24"/>
-          <w:szCs w:val="24"/>
-        </w:rPr>
-        <w:t>,</w:t>
-      </w:r>
-      <w:r>
-        <w:rPr>
-          <w:rFonts w:ascii="Arial" w:hAnsi="Arial" w:cs="Arial"/>
-          <w:color w:val="FFC000" w:themeColor="accent4"/>
-          <w:sz w:val="24"/>
-          <w:szCs w:val="24"/>
-        </w:rPr>
-        <w:t xml:space="preserve"> la clef primaire </w:t>
-      </w:r>
-      <w:r>
-        <w:rPr>
-          <w:rFonts w:ascii="Arial" w:hAnsi="Arial" w:cs="Arial"/>
-          <w:color w:val="FFC000" w:themeColor="accent4"/>
-          <w:sz w:val="24"/>
-          <w:szCs w:val="24"/>
-        </w:rPr>
-        <w:t xml:space="preserve">de l’entité est </w:t>
-      </w:r>
-      <w:r>
-        <w:rPr>
-          <w:rFonts w:ascii="Arial" w:hAnsi="Arial" w:cs="Arial"/>
-          <w:color w:val="FFC000" w:themeColor="accent4"/>
-          <w:sz w:val="24"/>
-          <w:szCs w:val="24"/>
-        </w:rPr>
-        <w:t>partagée</w:t>
-      </w:r>
-      <w:r>
-        <w:rPr>
-          <w:rFonts w:ascii="Arial" w:hAnsi="Arial" w:cs="Arial"/>
-          <w:color w:val="FFC000" w:themeColor="accent4"/>
-          <w:sz w:val="24"/>
-          <w:szCs w:val="24"/>
-        </w:rPr>
-        <w:t xml:space="preserve"> avec la seconde entité</w:t>
-      </w:r>
-      <w:r>
-        <w:rPr>
-          <w:rFonts w:ascii="Arial" w:hAnsi="Arial" w:cs="Arial"/>
-          <w:color w:val="FFC000" w:themeColor="accent4"/>
-          <w:sz w:val="24"/>
-          <w:szCs w:val="24"/>
-        </w:rPr>
-        <w:t xml:space="preserve">. </w:t>
-      </w:r>
-    </w:p>
-    <w:p>
-      <w:pPr>
-        <w:spacing w:after="120" w:line="360" w:lineRule="auto"/>
-        <w:rPr>
-          <w:rFonts w:ascii="Arial" w:hAnsi="Arial" w:cs="Arial"/>
-          <w:color w:val="FFC000" w:themeColor="accent4"/>
-          <w:sz w:val="24"/>
-          <w:szCs w:val="24"/>
-        </w:rPr>
-      </w:pPr>
-      <w:r>
-        <w:rPr>
-          <w:rFonts w:ascii="Arial" w:hAnsi="Arial" w:cs="Arial"/>
-          <w:color w:val="FFC000" w:themeColor="accent4"/>
-          <w:sz w:val="24"/>
-          <w:szCs w:val="24"/>
-        </w:rPr>
-        <w:t>La clef primaire du User est donc intégr</w:t>
-      </w:r>
-      <w:r>
-        <w:rPr>
-          <w:rFonts w:ascii="Arial" w:hAnsi="Arial" w:cs="Arial"/>
-          <w:color w:val="FFC000" w:themeColor="accent4"/>
-          <w:sz w:val="24"/>
-          <w:szCs w:val="24"/>
-        </w:rPr>
-        <w:t>ée</w:t>
-      </w:r>
-      <w:r>
-        <w:rPr>
-          <w:rFonts w:ascii="Arial" w:hAnsi="Arial" w:cs="Arial"/>
-          <w:color w:val="FFC000" w:themeColor="accent4"/>
-          <w:sz w:val="24"/>
-          <w:szCs w:val="24"/>
-        </w:rPr>
-        <w:t xml:space="preserve"> dans </w:t>
-      </w:r>
-      <w:r>
-        <w:rPr>
-          <w:rFonts w:ascii="Arial" w:hAnsi="Arial" w:cs="Arial"/>
-          <w:color w:val="FFC000" w:themeColor="accent4"/>
-          <w:sz w:val="24"/>
-          <w:szCs w:val="24"/>
-        </w:rPr>
-        <w:t>les propriétés</w:t>
-      </w:r>
-      <w:r>
-        <w:rPr>
-          <w:rFonts w:ascii="Arial" w:hAnsi="Arial" w:cs="Arial"/>
-          <w:color w:val="FFC000" w:themeColor="accent4"/>
-          <w:sz w:val="24"/>
-          <w:szCs w:val="24"/>
-        </w:rPr>
-        <w:t xml:space="preserve"> de Topic, Post, Game</w:t>
-      </w:r>
-      <w:r>
-        <w:rPr>
-          <w:rFonts w:ascii="Arial" w:hAnsi="Arial" w:cs="Arial"/>
-          <w:color w:val="FFC000" w:themeColor="accent4"/>
-          <w:sz w:val="24"/>
-          <w:szCs w:val="24"/>
-        </w:rPr>
-        <w:t>, Quiz</w:t>
-      </w:r>
-      <w:r>
-        <w:rPr>
-          <w:rFonts w:ascii="Arial" w:hAnsi="Arial" w:cs="Arial"/>
-          <w:color w:val="FFC000" w:themeColor="accent4"/>
-          <w:sz w:val="24"/>
-          <w:szCs w:val="24"/>
-        </w:rPr>
-        <w:t xml:space="preserve"> en tant que </w:t>
-      </w:r>
-      <w:r>
-        <w:rPr>
-          <w:rFonts w:ascii="Arial" w:hAnsi="Arial" w:cs="Arial"/>
-          <w:color w:val="FFC000" w:themeColor="accent4"/>
-          <w:sz w:val="24"/>
-          <w:szCs w:val="24"/>
-        </w:rPr>
-        <w:t>clef étrangère</w:t>
-      </w:r>
-      <w:r>
-        <w:rPr>
-          <w:rFonts w:ascii="Arial" w:hAnsi="Arial" w:cs="Arial"/>
-          <w:color w:val="FFC000" w:themeColor="accent4"/>
-          <w:sz w:val="24"/>
-          <w:szCs w:val="24"/>
-        </w:rPr>
-        <w:t xml:space="preserve">. </w:t>
-      </w:r>
-    </w:p>
-    <w:p>
-      <w:pPr>
-        <w:spacing w:after="120" w:line="360" w:lineRule="auto"/>
-        <w:rPr>
-          <w:rFonts w:ascii="Arial" w:hAnsi="Arial" w:cs="Arial"/>
-          <w:color w:val="FFC000" w:themeColor="accent4"/>
-          <w:sz w:val="24"/>
-          <w:szCs w:val="24"/>
-        </w:rPr>
-      </w:pPr>
-      <w:r>
-        <w:rPr>
-          <w:rFonts w:ascii="Arial" w:hAnsi="Arial" w:cs="Arial"/>
-          <w:color w:val="FFC000" w:themeColor="accent4"/>
-          <w:sz w:val="24"/>
-          <w:szCs w:val="24"/>
-        </w:rPr>
-        <w:t xml:space="preserve">Dans le cas particulier ou </w:t>
-      </w:r>
-      <w:r>
-        <w:rPr>
-          <w:rFonts w:ascii="Arial" w:hAnsi="Arial" w:cs="Arial"/>
-          <w:color w:val="FFC000" w:themeColor="accent4"/>
-          <w:sz w:val="24"/>
-          <w:szCs w:val="24"/>
-        </w:rPr>
-        <w:t>deux entités</w:t>
-      </w:r>
-      <w:r>
-        <w:rPr>
-          <w:rFonts w:ascii="Arial" w:hAnsi="Arial" w:cs="Arial"/>
-          <w:color w:val="FFC000" w:themeColor="accent4"/>
-          <w:sz w:val="24"/>
-          <w:szCs w:val="24"/>
-        </w:rPr>
-        <w:t xml:space="preserve"> </w:t>
-      </w:r>
-      <w:r>
-        <w:rPr>
-          <w:rFonts w:ascii="Arial" w:hAnsi="Arial" w:cs="Arial"/>
-          <w:color w:val="FFC000" w:themeColor="accent4"/>
-          <w:sz w:val="24"/>
-          <w:szCs w:val="24"/>
-        </w:rPr>
-        <w:t>ont</w:t>
-      </w:r>
-      <w:r>
-        <w:rPr>
-          <w:rFonts w:ascii="Arial" w:hAnsi="Arial" w:cs="Arial"/>
-          <w:color w:val="FFC000" w:themeColor="accent4"/>
-          <w:sz w:val="24"/>
-          <w:szCs w:val="24"/>
-        </w:rPr>
-        <w:t xml:space="preserve"> une relation de 0 ou 1 a </w:t>
-      </w:r>
-      <w:r>
-        <w:rPr>
-          <w:rFonts w:ascii="Arial" w:hAnsi="Arial" w:cs="Arial"/>
-          <w:color w:val="FFC000" w:themeColor="accent4"/>
-          <w:sz w:val="24"/>
-          <w:szCs w:val="24"/>
-        </w:rPr>
-        <w:t>plusieurs exemples</w:t>
-      </w:r>
-      <w:r>
-        <w:rPr>
-          <w:rFonts w:ascii="Arial" w:hAnsi="Arial" w:cs="Arial"/>
-          <w:color w:val="FFC000" w:themeColor="accent4"/>
-          <w:sz w:val="24"/>
-          <w:szCs w:val="24"/>
-        </w:rPr>
-        <w:t>.</w:t>
-      </w:r>
-    </w:p>
-    <w:p>
-      <w:pPr>
-        <w:spacing w:after="120" w:line="360" w:lineRule="auto"/>
-        <w:rPr>
-          <w:rFonts w:ascii="Arial" w:hAnsi="Arial" w:cs="Arial"/>
-          <w:color w:val="FFC000" w:themeColor="accent4"/>
-          <w:sz w:val="24"/>
-          <w:szCs w:val="24"/>
-        </w:rPr>
-      </w:pPr>
-      <w:r>
-        <w:rPr>
-          <w:rFonts w:ascii="Arial" w:hAnsi="Arial" w:cs="Arial"/>
-          <w:color w:val="FFC000" w:themeColor="accent4"/>
-          <w:sz w:val="24"/>
-          <w:szCs w:val="24"/>
-        </w:rPr>
-        <w:t>Mon User peu</w:t>
-      </w:r>
-      <w:r>
-        <w:rPr>
-          <w:rFonts w:ascii="Arial" w:hAnsi="Arial" w:cs="Arial"/>
-          <w:color w:val="FFC000" w:themeColor="accent4"/>
-          <w:sz w:val="24"/>
-          <w:szCs w:val="24"/>
-        </w:rPr>
-        <w:t>t</w:t>
-      </w:r>
-      <w:r>
-        <w:rPr>
-          <w:rFonts w:ascii="Arial" w:hAnsi="Arial" w:cs="Arial"/>
-          <w:color w:val="FFC000" w:themeColor="accent4"/>
-          <w:sz w:val="24"/>
-          <w:szCs w:val="24"/>
-        </w:rPr>
-        <w:t xml:space="preserve"> ajouter 1 ou plusieurs Quiz en favoris et 1 quiz aura 1 ou plusieurs User qui l’auront </w:t>
-      </w:r>
-      <w:r>
-        <w:rPr>
-          <w:rFonts w:ascii="Arial" w:hAnsi="Arial" w:cs="Arial"/>
-          <w:color w:val="FFC000" w:themeColor="accent4"/>
-          <w:sz w:val="24"/>
-          <w:szCs w:val="24"/>
-        </w:rPr>
-        <w:t>ajouté</w:t>
-      </w:r>
-      <w:r>
-        <w:rPr>
-          <w:rFonts w:ascii="Arial" w:hAnsi="Arial" w:cs="Arial"/>
-          <w:color w:val="FFC000" w:themeColor="accent4"/>
-          <w:sz w:val="24"/>
-          <w:szCs w:val="24"/>
-        </w:rPr>
-        <w:t xml:space="preserve"> comme favoris. Dans </w:t>
-      </w:r>
-      <w:r>
-        <w:rPr>
-          <w:rFonts w:ascii="Arial" w:hAnsi="Arial" w:cs="Arial"/>
-          <w:color w:val="FFC000" w:themeColor="accent4"/>
-          <w:sz w:val="24"/>
-          <w:szCs w:val="24"/>
-        </w:rPr>
-        <w:t>ce</w:t>
-      </w:r>
-      <w:r>
-        <w:rPr>
-          <w:rFonts w:ascii="Arial" w:hAnsi="Arial" w:cs="Arial"/>
-          <w:color w:val="FFC000" w:themeColor="accent4"/>
-          <w:sz w:val="24"/>
-          <w:szCs w:val="24"/>
-        </w:rPr>
-        <w:t xml:space="preserve"> cas précis</w:t>
-      </w:r>
-      <w:r>
-        <w:rPr>
-          <w:rFonts w:ascii="Arial" w:hAnsi="Arial" w:cs="Arial"/>
-          <w:color w:val="FFC000" w:themeColor="accent4"/>
-          <w:sz w:val="24"/>
-          <w:szCs w:val="24"/>
-        </w:rPr>
-        <w:t xml:space="preserve"> </w:t>
-      </w:r>
-      <w:r>
-        <w:rPr>
-          <w:rFonts w:ascii="Arial" w:hAnsi="Arial" w:cs="Arial"/>
-          <w:color w:val="FFC000" w:themeColor="accent4"/>
-          <w:sz w:val="24"/>
-          <w:szCs w:val="24"/>
-        </w:rPr>
-        <w:t xml:space="preserve">qu’on </w:t>
-      </w:r>
-      <w:r>
-        <w:rPr>
-          <w:rFonts w:ascii="Arial" w:hAnsi="Arial" w:cs="Arial"/>
-          <w:color w:val="FFC000" w:themeColor="accent4"/>
-          <w:sz w:val="24"/>
-          <w:szCs w:val="24"/>
-        </w:rPr>
-        <w:t>appelle</w:t>
-      </w:r>
-      <w:r>
-        <w:rPr>
-          <w:rFonts w:ascii="Arial" w:hAnsi="Arial" w:cs="Arial"/>
-          <w:color w:val="FFC000" w:themeColor="accent4"/>
-          <w:sz w:val="24"/>
-          <w:szCs w:val="24"/>
-        </w:rPr>
-        <w:t xml:space="preserve"> un ManyToMany</w:t>
-      </w:r>
-      <w:r>
-        <w:rPr>
-          <w:rFonts w:ascii="Arial" w:hAnsi="Arial" w:cs="Arial"/>
-          <w:color w:val="FFC000" w:themeColor="accent4"/>
-          <w:sz w:val="24"/>
-          <w:szCs w:val="24"/>
-        </w:rPr>
-        <w:t>,</w:t>
-      </w:r>
-      <w:r>
-        <w:rPr>
-          <w:rFonts w:ascii="Arial" w:hAnsi="Arial" w:cs="Arial"/>
-          <w:color w:val="FFC000" w:themeColor="accent4"/>
-          <w:sz w:val="24"/>
-          <w:szCs w:val="24"/>
-        </w:rPr>
-        <w:t xml:space="preserve"> un</w:t>
-      </w:r>
-      <w:r>
-        <w:rPr>
-          <w:rFonts w:ascii="Arial" w:hAnsi="Arial" w:cs="Arial"/>
-          <w:color w:val="FFC000" w:themeColor="accent4"/>
-          <w:sz w:val="24"/>
-          <w:szCs w:val="24"/>
-        </w:rPr>
-        <w:t>e</w:t>
-      </w:r>
-      <w:r>
-        <w:rPr>
-          <w:rFonts w:ascii="Arial" w:hAnsi="Arial" w:cs="Arial"/>
-          <w:color w:val="FFC000" w:themeColor="accent4"/>
-          <w:sz w:val="24"/>
-          <w:szCs w:val="24"/>
-        </w:rPr>
-        <w:t xml:space="preserve"> table associati</w:t>
-      </w:r>
-      <w:r>
-        <w:rPr>
-          <w:rFonts w:ascii="Arial" w:hAnsi="Arial" w:cs="Arial"/>
-          <w:color w:val="FFC000" w:themeColor="accent4"/>
-          <w:sz w:val="24"/>
-          <w:szCs w:val="24"/>
-        </w:rPr>
-        <w:t>ve est cré</w:t>
-      </w:r>
-      <w:r>
-        <w:rPr>
-          <w:rFonts w:ascii="Arial" w:hAnsi="Arial" w:cs="Arial"/>
-          <w:color w:val="FFC000" w:themeColor="accent4"/>
-          <w:sz w:val="24"/>
-          <w:szCs w:val="24"/>
-        </w:rPr>
-        <w:t>ée</w:t>
-      </w:r>
-      <w:r>
-        <w:rPr>
-          <w:rFonts w:ascii="Arial" w:hAnsi="Arial" w:cs="Arial"/>
-          <w:color w:val="FFC000" w:themeColor="accent4"/>
-          <w:sz w:val="24"/>
-          <w:szCs w:val="24"/>
-        </w:rPr>
-        <w:t xml:space="preserve"> </w:t>
-      </w:r>
-      <w:r>
-        <w:rPr>
-          <w:rFonts w:ascii="Arial" w:hAnsi="Arial" w:cs="Arial"/>
-          <w:color w:val="FFC000" w:themeColor="accent4"/>
-          <w:sz w:val="24"/>
-          <w:szCs w:val="24"/>
-        </w:rPr>
-        <w:t>à</w:t>
-      </w:r>
-      <w:r>
-        <w:rPr>
-          <w:rFonts w:ascii="Arial" w:hAnsi="Arial" w:cs="Arial"/>
-          <w:color w:val="FFC000" w:themeColor="accent4"/>
-          <w:sz w:val="24"/>
-          <w:szCs w:val="24"/>
-        </w:rPr>
-        <w:t xml:space="preserve"> laquelle on doit ajouter un nom </w:t>
-      </w:r>
-      <w:r>
-        <w:rPr>
-          <w:rFonts w:ascii="Arial" w:hAnsi="Arial" w:cs="Arial"/>
-          <w:color w:val="FFC000" w:themeColor="accent4"/>
-          <w:sz w:val="24"/>
-          <w:szCs w:val="24"/>
-        </w:rPr>
-        <w:t>l</w:t>
-      </w:r>
-      <w:r>
-        <w:rPr>
-          <w:rFonts w:ascii="Arial" w:hAnsi="Arial" w:cs="Arial"/>
-          <w:color w:val="FFC000" w:themeColor="accent4"/>
-          <w:sz w:val="24"/>
-          <w:szCs w:val="24"/>
-        </w:rPr>
-        <w:t xml:space="preserve">ogique et qui sera une nouvelle </w:t>
-      </w:r>
-      <w:r>
-        <w:rPr>
-          <w:rFonts w:ascii="Arial" w:hAnsi="Arial" w:cs="Arial"/>
-          <w:color w:val="FFC000" w:themeColor="accent4"/>
-          <w:sz w:val="24"/>
-          <w:szCs w:val="24"/>
-        </w:rPr>
-        <w:t>e</w:t>
-      </w:r>
-      <w:r>
-        <w:rPr>
-          <w:rFonts w:ascii="Arial" w:hAnsi="Arial" w:cs="Arial"/>
-          <w:color w:val="FFC000" w:themeColor="accent4"/>
-          <w:sz w:val="24"/>
-          <w:szCs w:val="24"/>
-        </w:rPr>
-        <w:t xml:space="preserve">ntité contenant </w:t>
-      </w:r>
-      <w:r>
-        <w:rPr>
-          <w:rFonts w:ascii="Arial" w:hAnsi="Arial" w:cs="Arial"/>
-          <w:color w:val="FFC000" w:themeColor="accent4"/>
-          <w:sz w:val="24"/>
-          <w:szCs w:val="24"/>
-        </w:rPr>
-        <w:t>les clefs étrangères</w:t>
-      </w:r>
-      <w:r>
-        <w:rPr>
-          <w:rFonts w:ascii="Arial" w:hAnsi="Arial" w:cs="Arial"/>
-          <w:color w:val="FFC000" w:themeColor="accent4"/>
-          <w:sz w:val="24"/>
-          <w:szCs w:val="24"/>
-        </w:rPr>
-        <w:t xml:space="preserve"> </w:t>
-      </w:r>
-      <w:r>
-        <w:rPr>
-          <w:rFonts w:ascii="Arial" w:hAnsi="Arial" w:cs="Arial"/>
-          <w:color w:val="FFC000" w:themeColor="accent4"/>
-          <w:sz w:val="24"/>
-          <w:szCs w:val="24"/>
-        </w:rPr>
-        <w:t>des deux entités</w:t>
-      </w:r>
-      <w:r>
-        <w:rPr>
-          <w:rFonts w:ascii="Arial" w:hAnsi="Arial" w:cs="Arial"/>
-          <w:color w:val="FFC000" w:themeColor="accent4"/>
-          <w:sz w:val="24"/>
-          <w:szCs w:val="24"/>
-        </w:rPr>
-        <w:t>.</w:t>
-      </w:r>
     </w:p>
     <w:p>
       <w:pPr>
@@ -13176,14 +12853,12 @@
         </w:rPr>
         <w:t xml:space="preserve">Mettre en place visuellement les fonctionnalités que j’ai </w:t>
       </w:r>
-      <w:proofErr w:type="gramStart"/>
       <w:r>
         <w:rPr>
           <w:color w:val="FF0000"/>
         </w:rPr>
-        <w:t>imaginé</w:t>
-      </w:r>
-      <w:proofErr w:type="gramEnd"/>
+        <w:t>imaginées</w:t>
+      </w:r>
       <w:r>
         <w:rPr>
           <w:color w:val="FF0000"/>
@@ -25473,29 +25148,7 @@
           <w:szCs w:val="24"/>
           <w:lang w:eastAsia="fr-FR"/>
         </w:rPr>
-        <w:t xml:space="preserve">Pourquoi les mettre dans </w:t>
-      </w:r>
-      <w:proofErr w:type="gramStart"/>
-      <w:r>
-        <w:rPr>
-          <w:rFonts w:ascii="Arial" w:hAnsi="Arial" w:cs="Arial"/>
-          <w:color w:val="C00000"/>
-          <w:sz w:val="24"/>
-          <w:szCs w:val="24"/>
-          <w:lang w:eastAsia="fr-FR"/>
-        </w:rPr>
-        <w:t>un dossier séparés</w:t>
-      </w:r>
-      <w:proofErr w:type="gramEnd"/>
-      <w:r>
-        <w:rPr>
-          <w:rFonts w:ascii="Arial" w:hAnsi="Arial" w:cs="Arial"/>
-          <w:color w:val="C00000"/>
-          <w:sz w:val="24"/>
-          <w:szCs w:val="24"/>
-          <w:lang w:eastAsia="fr-FR"/>
-        </w:rPr>
-        <w:t xml:space="preserve"> des autres images </w:t>
+        <w:t xml:space="preserve">Pourquoi les mettre dans un dossier séparés des autres images </w:t>
       </w:r>
     </w:p>
     <w:p>
@@ -35746,7 +35399,33 @@
           <w:lang w:eastAsia="fr-FR"/>
           <w14:ligatures w14:val="none"/>
         </w:rPr>
-        <w:t>'text': 'Limite de 4 réponses atteinte pour cette question.',</w:t>
+        <w:t>'</w:t>
+      </w:r>
+      <w:proofErr w:type="spellStart"/>
+      <w:r>
+        <w:rPr>
+          <w:rFonts w:ascii="Consolas" w:eastAsia="Times New Roman" w:hAnsi="Consolas" w:cs="Times New Roman"/>
+          <w:color w:val="FFFFFF" w:themeColor="background1"/>
+          <w:kern w:val="0"/>
+          <w:sz w:val="24"/>
+          <w:szCs w:val="24"/>
+          <w:lang w:eastAsia="fr-FR"/>
+          <w14:ligatures w14:val="none"/>
+        </w:rPr>
+        <w:t>text</w:t>
+      </w:r>
+      <w:proofErr w:type="spellEnd"/>
+      <w:r>
+        <w:rPr>
+          <w:rFonts w:ascii="Consolas" w:eastAsia="Times New Roman" w:hAnsi="Consolas" w:cs="Times New Roman"/>
+          <w:color w:val="FFFFFF" w:themeColor="background1"/>
+          <w:kern w:val="0"/>
+          <w:sz w:val="24"/>
+          <w:szCs w:val="24"/>
+          <w:lang w:eastAsia="fr-FR"/>
+          <w14:ligatures w14:val="none"/>
+        </w:rPr>
+        <w:t>': 'Limite de 4 réponses atteinte pour cette question.',</w:t>
       </w:r>
     </w:p>
     <w:p>
@@ -51535,7 +51214,31 @@
           <w:lang w:eastAsia="fr-FR"/>
           <w14:ligatures w14:val="none"/>
         </w:rPr>
-        <w:t>TERMINER PAR AXES D4AMELIORATIONS</w:t>
+        <w:t>TERMINER PAR AXES D</w:t>
+      </w:r>
+      <w:r>
+        <w:rPr>
+          <w:rFonts w:ascii="Consolas" w:eastAsia="Times New Roman" w:hAnsi="Consolas" w:cs="Times New Roman"/>
+          <w:color w:val="C00000"/>
+          <w:kern w:val="0"/>
+          <w:sz w:val="24"/>
+          <w:szCs w:val="24"/>
+          <w:lang w:eastAsia="fr-FR"/>
+          <w14:ligatures w14:val="none"/>
+        </w:rPr>
+        <w:t>’</w:t>
+      </w:r>
+      <w:r>
+        <w:rPr>
+          <w:rFonts w:ascii="Consolas" w:eastAsia="Times New Roman" w:hAnsi="Consolas" w:cs="Times New Roman"/>
+          <w:color w:val="C00000"/>
+          <w:kern w:val="0"/>
+          <w:sz w:val="24"/>
+          <w:szCs w:val="24"/>
+          <w:lang w:eastAsia="fr-FR"/>
+          <w14:ligatures w14:val="none"/>
+        </w:rPr>
+        <w:t>AMELIORATIONS</w:t>
       </w:r>
     </w:p>
     <w:p>
@@ -51562,7 +51265,31 @@
           <w:lang w:eastAsia="fr-FR"/>
           <w14:ligatures w14:val="none"/>
         </w:rPr>
-        <w:t xml:space="preserve">TARTE AU CITRON DANS LE RGPS, expliquer ce que c’est un cookie et les recommandations de la </w:t>
+        <w:t>TARTE AU CITRON DANS LE RGP</w:t>
+      </w:r>
+      <w:r>
+        <w:rPr>
+          <w:rFonts w:ascii="Consolas" w:eastAsia="Times New Roman" w:hAnsi="Consolas" w:cs="Times New Roman"/>
+          <w:color w:val="C00000"/>
+          <w:kern w:val="0"/>
+          <w:sz w:val="24"/>
+          <w:szCs w:val="24"/>
+          <w:lang w:eastAsia="fr-FR"/>
+          <w14:ligatures w14:val="none"/>
+        </w:rPr>
+        <w:t>D</w:t>
+      </w:r>
+      <w:r>
+        <w:rPr>
+          <w:rFonts w:ascii="Consolas" w:eastAsia="Times New Roman" w:hAnsi="Consolas" w:cs="Times New Roman"/>
+          <w:color w:val="C00000"/>
+          <w:kern w:val="0"/>
+          <w:sz w:val="24"/>
+          <w:szCs w:val="24"/>
+          <w:lang w:eastAsia="fr-FR"/>
+          <w14:ligatures w14:val="none"/>
+        </w:rPr>
+        <w:t xml:space="preserve">, expliquer ce que c’est un cookie et les recommandations de la </w:t>
       </w:r>
       <w:proofErr w:type="spellStart"/>
       <w:r>
@@ -51696,7 +51423,6 @@
         </w:rPr>
         <w:t xml:space="preserve">Faire un chapitre dans sécurité pour l’attaque par </w:t>
       </w:r>
-      <w:proofErr w:type="gramStart"/>
       <w:r>
         <w:rPr>
           <w:rFonts w:ascii="Consolas" w:eastAsia="Times New Roman" w:hAnsi="Consolas" w:cs="Times New Roman"/>
@@ -51707,9 +51433,8 @@
           <w:lang w:eastAsia="fr-FR"/>
           <w14:ligatures w14:val="none"/>
         </w:rPr>
-        <w:t>dictionnaire ,</w:t>
-      </w:r>
-      <w:proofErr w:type="gramEnd"/>
+        <w:t>dictionnaire,</w:t>
+      </w:r>
       <w:r>
         <w:rPr>
           <w:rFonts w:ascii="Consolas" w:eastAsia="Times New Roman" w:hAnsi="Consolas" w:cs="Times New Roman"/>
@@ -51734,7 +51459,7 @@
 </file>
 
 <file path=word/endnotes.xml><?xml version="1.0" encoding="utf-8"?>
-<w:endnotes xmlns:wpc="http://schemas.microsoft.com/office/word/2010/wordprocessingCanvas" xmlns:cx="http://schemas.microsoft.com/office/drawing/2014/chartex" xmlns:cx1="http://schemas.microsoft.com/office/drawing/2015/9/8/chartex" xmlns:cx2="http://schemas.microsoft.com/office/drawing/2015/10/21/chartex" xmlns:cx3="http://schemas.microsoft.com/office/drawing/2016/5/9/chartex" xmlns:cx4="http://schemas.microsoft.com/office/drawing/2016/5/10/chartex" xmlns:cx5="http://schemas.microsoft.com/office/drawing/2016/5/11/chartex" xmlns:cx6="http://schemas.microsoft.com/office/drawing/2016/5/12/chartex" xmlns:cx7="http://schemas.microsoft.com/office/drawing/2016/5/13/chartex" xmlns:cx8="http://schemas.microsoft.com/office/drawing/2016/5/14/chartex" xmlns:mc="http://schemas.openxmlformats.org/markup-compatibility/2006" xmlns:aink="http://schemas.microsoft.com/office/drawing/2016/ink" xmlns:am3d="http://schemas.microsoft.com/office/drawing/2017/model3d" xmlns:o="urn:schemas-microsoft-com:office:office" xmlns:oel="http://schemas.microsoft.com/office/2019/extlst" xmlns:r="http://schemas.openxmlformats.org/officeDocument/2006/relationships" xmlns:m="http://schemas.openxmlformats.org/officeDocument/2006/math" xmlns:v="urn:schemas-microsoft-com:vml" xmlns:wp14="http://schemas.microsoft.com/office/word/2010/wordprocessingDrawing" xmlns:wp="http://schemas.openxmlformats.org/drawingml/2006/wordprocessingDrawing" xmlns:w10="urn:schemas-microsoft-com:office:word" xmlns:w="http://schemas.openxmlformats.org/wordprocessingml/2006/main" xmlns:w14="http://schemas.microsoft.com/office/word/2010/wordml" xmlns:w15="http://schemas.microsoft.com/office/word/2012/wordml" xmlns:w16cex="http://schemas.microsoft.com/office/word/2018/wordml/cex" xmlns:w16cid="http://schemas.microsoft.com/office/word/2016/wordml/cid" xmlns:w16="http://schemas.microsoft.com/office/word/2018/wordml" xmlns:w16sdtdh="http://schemas.microsoft.com/office/word/2020/wordml/sdtdatahash" xmlns:w16se="http://schemas.microsoft.com/office/word/2015/wordml/symex" xmlns:wpg="http://schemas.microsoft.com/office/word/2010/wordprocessingGroup" xmlns:wpi="http://schemas.microsoft.com/office/word/2010/wordprocessingInk" xmlns:wne="http://schemas.microsoft.com/office/word/2006/wordml" xmlns:wps="http://schemas.microsoft.com/office/word/2010/wordprocessingShape" mc:Ignorable="w14 w15 w16se w16cid w16 w16cex w16sdtdh wp14">
+<w:endnotes xmlns:wpc="http://schemas.microsoft.com/office/word/2010/wordprocessingCanvas" xmlns:cx="http://schemas.microsoft.com/office/drawing/2014/chartex" xmlns:cx1="http://schemas.microsoft.com/office/drawing/2015/9/8/chartex" xmlns:cx2="http://schemas.microsoft.com/office/drawing/2015/10/21/chartex" xmlns:cx3="http://schemas.microsoft.com/office/drawing/2016/5/9/chartex" xmlns:cx4="http://schemas.microsoft.com/office/drawing/2016/5/10/chartex" xmlns:cx5="http://schemas.microsoft.com/office/drawing/2016/5/11/chartex" xmlns:cx6="http://schemas.microsoft.com/office/drawing/2016/5/12/chartex" xmlns:cx7="http://schemas.microsoft.com/office/drawing/2016/5/13/chartex" xmlns:cx8="http://schemas.microsoft.com/office/drawing/2016/5/14/chartex" xmlns:mc="http://schemas.openxmlformats.org/markup-compatibility/2006" xmlns:aink="http://schemas.microsoft.com/office/drawing/2016/ink" xmlns:am3d="http://schemas.microsoft.com/office/drawing/2017/model3d" xmlns:o="urn:schemas-microsoft-com:office:office" xmlns:oel="http://schemas.microsoft.com/office/2019/extlst" xmlns:r="http://schemas.openxmlformats.org/officeDocument/2006/relationships" xmlns:m="http://schemas.openxmlformats.org/officeDocument/2006/math" xmlns:v="urn:schemas-microsoft-com:vml" xmlns:wp14="http://schemas.microsoft.com/office/word/2010/wordprocessingDrawing" xmlns:wp="http://schemas.openxmlformats.org/drawingml/2006/wordprocessingDrawing" xmlns:w10="urn:schemas-microsoft-com:office:word" xmlns:w="http://schemas.openxmlformats.org/wordprocessingml/2006/main" xmlns:w14="http://schemas.microsoft.com/office/word/2010/wordml" xmlns:w15="http://schemas.microsoft.com/office/word/2012/wordml" xmlns:w16cex="http://schemas.microsoft.com/office/word/2018/wordml/cex" xmlns:w16cid="http://schemas.microsoft.com/office/word/2016/wordml/cid" xmlns:w16="http://schemas.microsoft.com/office/word/2018/wordml" xmlns:w16du="http://schemas.microsoft.com/office/word/2023/wordml/word16du" xmlns:w16sdtdh="http://schemas.microsoft.com/office/word/2020/wordml/sdtdatahash" xmlns:w16se="http://schemas.microsoft.com/office/word/2015/wordml/symex" xmlns:wpg="http://schemas.microsoft.com/office/word/2010/wordprocessingGroup" xmlns:wpi="http://schemas.microsoft.com/office/word/2010/wordprocessingInk" xmlns:wne="http://schemas.microsoft.com/office/word/2006/wordml" xmlns:wps="http://schemas.microsoft.com/office/word/2010/wordprocessingShape" mc:Ignorable="w14 w15 w16se w16cid w16 w16cex w16sdtdh wp14">
   <w:endnote w:type="separator" w:id="-1">
     <w:p>
       <w:pPr>
@@ -51759,7 +51484,7 @@
 </file>
 
 <file path=word/footer1.xml><?xml version="1.0" encoding="utf-8"?>
-<w:ftr xmlns:wpc="http://schemas.microsoft.com/office/word/2010/wordprocessingCanvas" xmlns:cx="http://schemas.microsoft.com/office/drawing/2014/chartex" xmlns:cx1="http://schemas.microsoft.com/office/drawing/2015/9/8/chartex" xmlns:cx2="http://schemas.microsoft.com/office/drawing/2015/10/21/chartex" xmlns:cx3="http://schemas.microsoft.com/office/drawing/2016/5/9/chartex" xmlns:cx4="http://schemas.microsoft.com/office/drawing/2016/5/10/chartex" xmlns:cx5="http://schemas.microsoft.com/office/drawing/2016/5/11/chartex" xmlns:cx6="http://schemas.microsoft.com/office/drawing/2016/5/12/chartex" xmlns:cx7="http://schemas.microsoft.com/office/drawing/2016/5/13/chartex" xmlns:cx8="http://schemas.microsoft.com/office/drawing/2016/5/14/chartex" xmlns:mc="http://schemas.openxmlformats.org/markup-compatibility/2006" xmlns:aink="http://schemas.microsoft.com/office/drawing/2016/ink" xmlns:am3d="http://schemas.microsoft.com/office/drawing/2017/model3d" xmlns:o="urn:schemas-microsoft-com:office:office" xmlns:oel="http://schemas.microsoft.com/office/2019/extlst" xmlns:r="http://schemas.openxmlformats.org/officeDocument/2006/relationships" xmlns:m="http://schemas.openxmlformats.org/officeDocument/2006/math" xmlns:v="urn:schemas-microsoft-com:vml" xmlns:wp14="http://schemas.microsoft.com/office/word/2010/wordprocessingDrawing" xmlns:wp="http://schemas.openxmlformats.org/drawingml/2006/wordprocessingDrawing" xmlns:w10="urn:schemas-microsoft-com:office:word" xmlns:w="http://schemas.openxmlformats.org/wordprocessingml/2006/main" xmlns:w14="http://schemas.microsoft.com/office/word/2010/wordml" xmlns:w15="http://schemas.microsoft.com/office/word/2012/wordml" xmlns:w16cex="http://schemas.microsoft.com/office/word/2018/wordml/cex" xmlns:w16cid="http://schemas.microsoft.com/office/word/2016/wordml/cid" xmlns:w16="http://schemas.microsoft.com/office/word/2018/wordml" xmlns:w16sdtdh="http://schemas.microsoft.com/office/word/2020/wordml/sdtdatahash" xmlns:w16se="http://schemas.microsoft.com/office/word/2015/wordml/symex" xmlns:wpg="http://schemas.microsoft.com/office/word/2010/wordprocessingGroup" xmlns:wpi="http://schemas.microsoft.com/office/word/2010/wordprocessingInk" xmlns:wne="http://schemas.microsoft.com/office/word/2006/wordml" xmlns:wps="http://schemas.microsoft.com/office/word/2010/wordprocessingShape" mc:Ignorable="w14 w15 w16se w16cid w16 w16cex w16sdtdh wp14">
+<w:ftr xmlns:wpc="http://schemas.microsoft.com/office/word/2010/wordprocessingCanvas" xmlns:cx="http://schemas.microsoft.com/office/drawing/2014/chartex" xmlns:cx1="http://schemas.microsoft.com/office/drawing/2015/9/8/chartex" xmlns:cx2="http://schemas.microsoft.com/office/drawing/2015/10/21/chartex" xmlns:cx3="http://schemas.microsoft.com/office/drawing/2016/5/9/chartex" xmlns:cx4="http://schemas.microsoft.com/office/drawing/2016/5/10/chartex" xmlns:cx5="http://schemas.microsoft.com/office/drawing/2016/5/11/chartex" xmlns:cx6="http://schemas.microsoft.com/office/drawing/2016/5/12/chartex" xmlns:cx7="http://schemas.microsoft.com/office/drawing/2016/5/13/chartex" xmlns:cx8="http://schemas.microsoft.com/office/drawing/2016/5/14/chartex" xmlns:mc="http://schemas.openxmlformats.org/markup-compatibility/2006" xmlns:aink="http://schemas.microsoft.com/office/drawing/2016/ink" xmlns:am3d="http://schemas.microsoft.com/office/drawing/2017/model3d" xmlns:o="urn:schemas-microsoft-com:office:office" xmlns:oel="http://schemas.microsoft.com/office/2019/extlst" xmlns:r="http://schemas.openxmlformats.org/officeDocument/2006/relationships" xmlns:m="http://schemas.openxmlformats.org/officeDocument/2006/math" xmlns:v="urn:schemas-microsoft-com:vml" xmlns:wp14="http://schemas.microsoft.com/office/word/2010/wordprocessingDrawing" xmlns:wp="http://schemas.openxmlformats.org/drawingml/2006/wordprocessingDrawing" xmlns:w10="urn:schemas-microsoft-com:office:word" xmlns:w="http://schemas.openxmlformats.org/wordprocessingml/2006/main" xmlns:w14="http://schemas.microsoft.com/office/word/2010/wordml" xmlns:w15="http://schemas.microsoft.com/office/word/2012/wordml" xmlns:w16cex="http://schemas.microsoft.com/office/word/2018/wordml/cex" xmlns:w16cid="http://schemas.microsoft.com/office/word/2016/wordml/cid" xmlns:w16="http://schemas.microsoft.com/office/word/2018/wordml" xmlns:w16du="http://schemas.microsoft.com/office/word/2023/wordml/word16du" xmlns:w16sdtdh="http://schemas.microsoft.com/office/word/2020/wordml/sdtdatahash" xmlns:w16se="http://schemas.microsoft.com/office/word/2015/wordml/symex" xmlns:wpg="http://schemas.microsoft.com/office/word/2010/wordprocessingGroup" xmlns:wpi="http://schemas.microsoft.com/office/word/2010/wordprocessingInk" xmlns:wne="http://schemas.microsoft.com/office/word/2006/wordml" xmlns:wps="http://schemas.microsoft.com/office/word/2010/wordprocessingShape" mc:Ignorable="w14 w15 w16se w16cid w16 w16cex w16sdtdh wp14">
   <w:p>
     <w:pPr>
       <w:pStyle w:val="Pieddepage"/>
@@ -51999,7 +51724,7 @@
 </file>
 
 <file path=word/footnotes.xml><?xml version="1.0" encoding="utf-8"?>
-<w:footnotes xmlns:wpc="http://schemas.microsoft.com/office/word/2010/wordprocessingCanvas" xmlns:cx="http://schemas.microsoft.com/office/drawing/2014/chartex" xmlns:cx1="http://schemas.microsoft.com/office/drawing/2015/9/8/chartex" xmlns:cx2="http://schemas.microsoft.com/office/drawing/2015/10/21/chartex" xmlns:cx3="http://schemas.microsoft.com/office/drawing/2016/5/9/chartex" xmlns:cx4="http://schemas.microsoft.com/office/drawing/2016/5/10/chartex" xmlns:cx5="http://schemas.microsoft.com/office/drawing/2016/5/11/chartex" xmlns:cx6="http://schemas.microsoft.com/office/drawing/2016/5/12/chartex" xmlns:cx7="http://schemas.microsoft.com/office/drawing/2016/5/13/chartex" xmlns:cx8="http://schemas.microsoft.com/office/drawing/2016/5/14/chartex" xmlns:mc="http://schemas.openxmlformats.org/markup-compatibility/2006" xmlns:aink="http://schemas.microsoft.com/office/drawing/2016/ink" xmlns:am3d="http://schemas.microsoft.com/office/drawing/2017/model3d" xmlns:o="urn:schemas-microsoft-com:office:office" xmlns:oel="http://schemas.microsoft.com/office/2019/extlst" xmlns:r="http://schemas.openxmlformats.org/officeDocument/2006/relationships" xmlns:m="http://schemas.openxmlformats.org/officeDocument/2006/math" xmlns:v="urn:schemas-microsoft-com:vml" xmlns:wp14="http://schemas.microsoft.com/office/word/2010/wordprocessingDrawing" xmlns:wp="http://schemas.openxmlformats.org/drawingml/2006/wordprocessingDrawing" xmlns:w10="urn:schemas-microsoft-com:office:word" xmlns:w="http://schemas.openxmlformats.org/wordprocessingml/2006/main" xmlns:w14="http://schemas.microsoft.com/office/word/2010/wordml" xmlns:w15="http://schemas.microsoft.com/office/word/2012/wordml" xmlns:w16cex="http://schemas.microsoft.com/office/word/2018/wordml/cex" xmlns:w16cid="http://schemas.microsoft.com/office/word/2016/wordml/cid" xmlns:w16="http://schemas.microsoft.com/office/word/2018/wordml" xmlns:w16sdtdh="http://schemas.microsoft.com/office/word/2020/wordml/sdtdatahash" xmlns:w16se="http://schemas.microsoft.com/office/word/2015/wordml/symex" xmlns:wpg="http://schemas.microsoft.com/office/word/2010/wordprocessingGroup" xmlns:wpi="http://schemas.microsoft.com/office/word/2010/wordprocessingInk" xmlns:wne="http://schemas.microsoft.com/office/word/2006/wordml" xmlns:wps="http://schemas.microsoft.com/office/word/2010/wordprocessingShape" mc:Ignorable="w14 w15 w16se w16cid w16 w16cex w16sdtdh wp14">
+<w:footnotes xmlns:wpc="http://schemas.microsoft.com/office/word/2010/wordprocessingCanvas" xmlns:cx="http://schemas.microsoft.com/office/drawing/2014/chartex" xmlns:cx1="http://schemas.microsoft.com/office/drawing/2015/9/8/chartex" xmlns:cx2="http://schemas.microsoft.com/office/drawing/2015/10/21/chartex" xmlns:cx3="http://schemas.microsoft.com/office/drawing/2016/5/9/chartex" xmlns:cx4="http://schemas.microsoft.com/office/drawing/2016/5/10/chartex" xmlns:cx5="http://schemas.microsoft.com/office/drawing/2016/5/11/chartex" xmlns:cx6="http://schemas.microsoft.com/office/drawing/2016/5/12/chartex" xmlns:cx7="http://schemas.microsoft.com/office/drawing/2016/5/13/chartex" xmlns:cx8="http://schemas.microsoft.com/office/drawing/2016/5/14/chartex" xmlns:mc="http://schemas.openxmlformats.org/markup-compatibility/2006" xmlns:aink="http://schemas.microsoft.com/office/drawing/2016/ink" xmlns:am3d="http://schemas.microsoft.com/office/drawing/2017/model3d" xmlns:o="urn:schemas-microsoft-com:office:office" xmlns:oel="http://schemas.microsoft.com/office/2019/extlst" xmlns:r="http://schemas.openxmlformats.org/officeDocument/2006/relationships" xmlns:m="http://schemas.openxmlformats.org/officeDocument/2006/math" xmlns:v="urn:schemas-microsoft-com:vml" xmlns:wp14="http://schemas.microsoft.com/office/word/2010/wordprocessingDrawing" xmlns:wp="http://schemas.openxmlformats.org/drawingml/2006/wordprocessingDrawing" xmlns:w10="urn:schemas-microsoft-com:office:word" xmlns:w="http://schemas.openxmlformats.org/wordprocessingml/2006/main" xmlns:w14="http://schemas.microsoft.com/office/word/2010/wordml" xmlns:w15="http://schemas.microsoft.com/office/word/2012/wordml" xmlns:w16cex="http://schemas.microsoft.com/office/word/2018/wordml/cex" xmlns:w16cid="http://schemas.microsoft.com/office/word/2016/wordml/cid" xmlns:w16="http://schemas.microsoft.com/office/word/2018/wordml" xmlns:w16du="http://schemas.microsoft.com/office/word/2023/wordml/word16du" xmlns:w16sdtdh="http://schemas.microsoft.com/office/word/2020/wordml/sdtdatahash" xmlns:w16se="http://schemas.microsoft.com/office/word/2015/wordml/symex" xmlns:wpg="http://schemas.microsoft.com/office/word/2010/wordprocessingGroup" xmlns:wpi="http://schemas.microsoft.com/office/word/2010/wordprocessingInk" xmlns:wne="http://schemas.microsoft.com/office/word/2006/wordml" xmlns:wps="http://schemas.microsoft.com/office/word/2010/wordprocessingShape" mc:Ignorable="w14 w15 w16se w16cid w16 w16cex w16sdtdh wp14">
   <w:footnote w:type="separator" w:id="-1">
     <w:p>
       <w:pPr>
@@ -52024,7 +51749,7 @@
 </file>
 
 <file path=word/numbering.xml><?xml version="1.0" encoding="utf-8"?>
-<w:numbering xmlns:wpc="http://schemas.microsoft.com/office/word/2010/wordprocessingCanvas" xmlns:cx="http://schemas.microsoft.com/office/drawing/2014/chartex" xmlns:cx1="http://schemas.microsoft.com/office/drawing/2015/9/8/chartex" xmlns:cx2="http://schemas.microsoft.com/office/drawing/2015/10/21/chartex" xmlns:cx3="http://schemas.microsoft.com/office/drawing/2016/5/9/chartex" xmlns:cx4="http://schemas.microsoft.com/office/drawing/2016/5/10/chartex" xmlns:cx5="http://schemas.microsoft.com/office/drawing/2016/5/11/chartex" xmlns:cx6="http://schemas.microsoft.com/office/drawing/2016/5/12/chartex" xmlns:cx7="http://schemas.microsoft.com/office/drawing/2016/5/13/chartex" xmlns:cx8="http://schemas.microsoft.com/office/drawing/2016/5/14/chartex" xmlns:mc="http://schemas.openxmlformats.org/markup-compatibility/2006" xmlns:aink="http://schemas.microsoft.com/office/drawing/2016/ink" xmlns:am3d="http://schemas.microsoft.com/office/drawing/2017/model3d" xmlns:o="urn:schemas-microsoft-com:office:office" xmlns:oel="http://schemas.microsoft.com/office/2019/extlst" xmlns:r="http://schemas.openxmlformats.org/officeDocument/2006/relationships" xmlns:m="http://schemas.openxmlformats.org/officeDocument/2006/math" xmlns:v="urn:schemas-microsoft-com:vml" xmlns:wp14="http://schemas.microsoft.com/office/word/2010/wordprocessingDrawing" xmlns:wp="http://schemas.openxmlformats.org/drawingml/2006/wordprocessingDrawing" xmlns:w10="urn:schemas-microsoft-com:office:word" xmlns:w="http://schemas.openxmlformats.org/wordprocessingml/2006/main" xmlns:w14="http://schemas.microsoft.com/office/word/2010/wordml" xmlns:w15="http://schemas.microsoft.com/office/word/2012/wordml" xmlns:w16cex="http://schemas.microsoft.com/office/word/2018/wordml/cex" xmlns:w16cid="http://schemas.microsoft.com/office/word/2016/wordml/cid" xmlns:w16="http://schemas.microsoft.com/office/word/2018/wordml" xmlns:w16sdtdh="http://schemas.microsoft.com/office/word/2020/wordml/sdtdatahash" xmlns:w16se="http://schemas.microsoft.com/office/word/2015/wordml/symex" xmlns:wpg="http://schemas.microsoft.com/office/word/2010/wordprocessingGroup" xmlns:wpi="http://schemas.microsoft.com/office/word/2010/wordprocessingInk" xmlns:wne="http://schemas.microsoft.com/office/word/2006/wordml" xmlns:wps="http://schemas.microsoft.com/office/word/2010/wordprocessingShape" mc:Ignorable="w14 w15 w16se w16cid w16 w16cex w16sdtdh wp14">
+<w:numbering xmlns:wpc="http://schemas.microsoft.com/office/word/2010/wordprocessingCanvas" xmlns:cx="http://schemas.microsoft.com/office/drawing/2014/chartex" xmlns:cx1="http://schemas.microsoft.com/office/drawing/2015/9/8/chartex" xmlns:cx2="http://schemas.microsoft.com/office/drawing/2015/10/21/chartex" xmlns:cx3="http://schemas.microsoft.com/office/drawing/2016/5/9/chartex" xmlns:cx4="http://schemas.microsoft.com/office/drawing/2016/5/10/chartex" xmlns:cx5="http://schemas.microsoft.com/office/drawing/2016/5/11/chartex" xmlns:cx6="http://schemas.microsoft.com/office/drawing/2016/5/12/chartex" xmlns:cx7="http://schemas.microsoft.com/office/drawing/2016/5/13/chartex" xmlns:cx8="http://schemas.microsoft.com/office/drawing/2016/5/14/chartex" xmlns:mc="http://schemas.openxmlformats.org/markup-compatibility/2006" xmlns:aink="http://schemas.microsoft.com/office/drawing/2016/ink" xmlns:am3d="http://schemas.microsoft.com/office/drawing/2017/model3d" xmlns:o="urn:schemas-microsoft-com:office:office" xmlns:oel="http://schemas.microsoft.com/office/2019/extlst" xmlns:r="http://schemas.openxmlformats.org/officeDocument/2006/relationships" xmlns:m="http://schemas.openxmlformats.org/officeDocument/2006/math" xmlns:v="urn:schemas-microsoft-com:vml" xmlns:wp14="http://schemas.microsoft.com/office/word/2010/wordprocessingDrawing" xmlns:wp="http://schemas.openxmlformats.org/drawingml/2006/wordprocessingDrawing" xmlns:w10="urn:schemas-microsoft-com:office:word" xmlns:w="http://schemas.openxmlformats.org/wordprocessingml/2006/main" xmlns:w14="http://schemas.microsoft.com/office/word/2010/wordml" xmlns:w15="http://schemas.microsoft.com/office/word/2012/wordml" xmlns:w16cex="http://schemas.microsoft.com/office/word/2018/wordml/cex" xmlns:w16cid="http://schemas.microsoft.com/office/word/2016/wordml/cid" xmlns:w16="http://schemas.microsoft.com/office/word/2018/wordml" xmlns:w16du="http://schemas.microsoft.com/office/word/2023/wordml/word16du" xmlns:w16sdtdh="http://schemas.microsoft.com/office/word/2020/wordml/sdtdatahash" xmlns:w16se="http://schemas.microsoft.com/office/word/2015/wordml/symex" xmlns:wpg="http://schemas.microsoft.com/office/word/2010/wordprocessingGroup" xmlns:wpi="http://schemas.microsoft.com/office/word/2010/wordprocessingInk" xmlns:wne="http://schemas.microsoft.com/office/word/2006/wordml" xmlns:wps="http://schemas.microsoft.com/office/word/2010/wordprocessingShape" mc:Ignorable="w14 w15 w16se w16cid w16 w16cex w16sdtdh wp14">
   <w:abstractNum w:abstractNumId="0" w15:restartNumberingAfterBreak="0">
     <w:nsid w:val="04A31E29"/>
     <w:multiLevelType w:val="hybridMultilevel"/>

</xml_diff>